<commit_message>
actualizacion fase 2 y 3
</commit_message>
<xml_diff>
--- a/Fase 2/Evidencias Proyecto/Evidencias de documentación/Scrum Intelificio/Informe de Cierre Proyecto intelificio.docx
+++ b/Fase 2/Evidencias Proyecto/Evidencias de documentación/Scrum Intelificio/Informe de Cierre Proyecto intelificio.docx
@@ -374,21 +374,8 @@
                 <w:sz w:val="18"/>
                 <w:szCs w:val="18"/>
               </w:rPr>
-              <w:t xml:space="preserve">Francia Berna </w:t>
+              <w:t>Francia Berna Sanchez</w:t>
             </w:r>
-            <w:proofErr w:type="spellStart"/>
-            <w:r>
-              <w:rPr>
-                <w:rFonts w:ascii="Verdana" w:hAnsi="Verdana" w:eastAsia="Verdana" w:cs="Verdana"/>
-                <w:b/>
-                <w:bCs/>
-                <w:color w:val="000000" w:themeColor="text1"/>
-                <w:sz w:val="18"/>
-                <w:szCs w:val="18"/>
-              </w:rPr>
-              <w:t>Sanchez</w:t>
-            </w:r>
-            <w:proofErr w:type="spellEnd"/>
           </w:p>
         </w:tc>
         <w:tc>
@@ -562,9 +549,9 @@
             <w:r>
               <w:rPr>
                 <w:rFonts w:ascii="Verdana" w:hAnsi="Verdana" w:eastAsia="Verdana" w:cs="Verdana"/>
-                <w:b w:val="1"/>
-                <w:bCs w:val="1"/>
-                <w:color w:val="000000" w:themeColor="text1" w:themeTint="FF" w:themeShade="FF"/>
+                <w:b/>
+                <w:bCs/>
+                <w:color w:val="000000" w:themeColor="text1"/>
                 <w:sz w:val="18"/>
                 <w:szCs w:val="18"/>
                 <w:lang w:val="es-VE"/>
@@ -574,9 +561,9 @@
             <w:r>
               <w:rPr>
                 <w:rFonts w:ascii="Verdana" w:hAnsi="Verdana" w:eastAsia="Verdana" w:cs="Verdana"/>
-                <w:b w:val="1"/>
-                <w:bCs w:val="1"/>
-                <w:color w:val="000000" w:themeColor="text1" w:themeTint="FF" w:themeShade="FF"/>
+                <w:b/>
+                <w:bCs/>
+                <w:color w:val="000000" w:themeColor="text1"/>
                 <w:sz w:val="18"/>
                 <w:szCs w:val="18"/>
                 <w:lang w:val="es-VE"/>
@@ -701,7 +688,6 @@
                 <w:szCs w:val="18"/>
               </w:rPr>
             </w:pPr>
-            <w:proofErr w:type="spellStart"/>
             <w:r>
               <w:rPr>
                 <w:rFonts w:ascii="Verdana" w:hAnsi="Verdana" w:eastAsia="Verdana" w:cs="Verdana"/>
@@ -712,46 +698,7 @@
                 <w:szCs w:val="18"/>
                 <w:lang w:val="es-VE"/>
               </w:rPr>
-              <w:t>Product</w:t>
-            </w:r>
-            <w:proofErr w:type="spellEnd"/>
-            <w:r>
-              <w:rPr>
-                <w:rFonts w:ascii="Verdana" w:hAnsi="Verdana" w:eastAsia="Verdana" w:cs="Verdana"/>
-                <w:b/>
-                <w:bCs/>
-                <w:color w:val="000000" w:themeColor="text1"/>
-                <w:sz w:val="18"/>
-                <w:szCs w:val="18"/>
-                <w:lang w:val="es-VE"/>
-              </w:rPr>
-              <w:t xml:space="preserve"> </w:t>
-            </w:r>
-            <w:proofErr w:type="spellStart"/>
-            <w:r>
-              <w:rPr>
-                <w:rFonts w:ascii="Verdana" w:hAnsi="Verdana" w:eastAsia="Verdana" w:cs="Verdana"/>
-                <w:b/>
-                <w:bCs/>
-                <w:color w:val="000000" w:themeColor="text1"/>
-                <w:sz w:val="18"/>
-                <w:szCs w:val="18"/>
-                <w:lang w:val="es-VE"/>
-              </w:rPr>
-              <w:t>Owner</w:t>
-            </w:r>
-            <w:proofErr w:type="spellEnd"/>
-            <w:r>
-              <w:rPr>
-                <w:rFonts w:ascii="Verdana" w:hAnsi="Verdana" w:eastAsia="Verdana" w:cs="Verdana"/>
-                <w:b/>
-                <w:bCs/>
-                <w:color w:val="000000" w:themeColor="text1"/>
-                <w:sz w:val="18"/>
-                <w:szCs w:val="18"/>
-                <w:lang w:val="es-VE"/>
-              </w:rPr>
-              <w:t xml:space="preserve"> </w:t>
+              <w:t xml:space="preserve">Product Owner </w:t>
             </w:r>
           </w:p>
           <w:p>
@@ -793,7 +740,6 @@
                 <w:szCs w:val="18"/>
               </w:rPr>
             </w:pPr>
-            <w:proofErr w:type="spellStart"/>
             <w:r>
               <w:rPr>
                 <w:rFonts w:ascii="Verdana" w:hAnsi="Verdana" w:eastAsia="Verdana" w:cs="Verdana"/>
@@ -804,46 +750,7 @@
                 <w:szCs w:val="18"/>
                 <w:lang w:val="es-VE"/>
               </w:rPr>
-              <w:t>Development</w:t>
-            </w:r>
-            <w:proofErr w:type="spellEnd"/>
-            <w:r>
-              <w:rPr>
-                <w:rFonts w:ascii="Verdana" w:hAnsi="Verdana" w:eastAsia="Verdana" w:cs="Verdana"/>
-                <w:b/>
-                <w:bCs/>
-                <w:color w:val="000000" w:themeColor="text1"/>
-                <w:sz w:val="18"/>
-                <w:szCs w:val="18"/>
-                <w:lang w:val="es-VE"/>
-              </w:rPr>
-              <w:t xml:space="preserve"> </w:t>
-            </w:r>
-            <w:proofErr w:type="spellStart"/>
-            <w:r>
-              <w:rPr>
-                <w:rFonts w:ascii="Verdana" w:hAnsi="Verdana" w:eastAsia="Verdana" w:cs="Verdana"/>
-                <w:b/>
-                <w:bCs/>
-                <w:color w:val="000000" w:themeColor="text1"/>
-                <w:sz w:val="18"/>
-                <w:szCs w:val="18"/>
-                <w:lang w:val="es-VE"/>
-              </w:rPr>
-              <w:t>Team</w:t>
-            </w:r>
-            <w:proofErr w:type="spellEnd"/>
-            <w:r>
-              <w:rPr>
-                <w:rFonts w:ascii="Verdana" w:hAnsi="Verdana" w:eastAsia="Verdana" w:cs="Verdana"/>
-                <w:b/>
-                <w:bCs/>
-                <w:color w:val="000000" w:themeColor="text1"/>
-                <w:sz w:val="18"/>
-                <w:szCs w:val="18"/>
-                <w:lang w:val="es-VE"/>
-              </w:rPr>
-              <w:t xml:space="preserve"> </w:t>
+              <w:t xml:space="preserve">Development Team </w:t>
             </w:r>
           </w:p>
         </w:tc>
@@ -936,22 +843,8 @@
                 <w:szCs w:val="18"/>
                 <w:lang w:val="es-VE"/>
               </w:rPr>
-              <w:t xml:space="preserve"> </w:t>
+              <w:t xml:space="preserve"> tecnico</w:t>
             </w:r>
-            <w:proofErr w:type="spellStart"/>
-            <w:r>
-              <w:rPr>
-                <w:rFonts w:ascii="Verdana" w:hAnsi="Verdana" w:eastAsia="Verdana" w:cs="Verdana"/>
-                <w:b/>
-                <w:bCs/>
-                <w:color w:val="000000" w:themeColor="text1"/>
-                <w:sz w:val="18"/>
-                <w:szCs w:val="18"/>
-                <w:lang w:val="es-VE"/>
-              </w:rPr>
-              <w:t>tecnico</w:t>
-            </w:r>
-            <w:proofErr w:type="spellEnd"/>
           </w:p>
           <w:p>
             <w:pPr>
@@ -973,22 +866,8 @@
                 <w:szCs w:val="18"/>
                 <w:lang w:val="es-VE"/>
               </w:rPr>
-              <w:t xml:space="preserve">Back </w:t>
+              <w:t>Back end</w:t>
             </w:r>
-            <w:proofErr w:type="spellStart"/>
-            <w:r>
-              <w:rPr>
-                <w:rFonts w:ascii="Verdana" w:hAnsi="Verdana" w:eastAsia="Verdana" w:cs="Verdana"/>
-                <w:b/>
-                <w:bCs/>
-                <w:color w:val="000000" w:themeColor="text1"/>
-                <w:sz w:val="18"/>
-                <w:szCs w:val="18"/>
-                <w:lang w:val="es-VE"/>
-              </w:rPr>
-              <w:t>end</w:t>
-            </w:r>
-            <w:proofErr w:type="spellEnd"/>
           </w:p>
         </w:tc>
         <w:tc>
@@ -1015,7 +894,6 @@
                 <w:szCs w:val="18"/>
               </w:rPr>
             </w:pPr>
-            <w:proofErr w:type="spellStart"/>
             <w:r>
               <w:rPr>
                 <w:rFonts w:ascii="Verdana" w:hAnsi="Verdana" w:eastAsia="Verdana" w:cs="Verdana"/>
@@ -1026,35 +904,8 @@
                 <w:szCs w:val="18"/>
                 <w:lang w:val="es-VE"/>
               </w:rPr>
-              <w:t>Development</w:t>
+              <w:t>Development Team</w:t>
             </w:r>
-            <w:proofErr w:type="spellEnd"/>
-            <w:r>
-              <w:rPr>
-                <w:rFonts w:ascii="Verdana" w:hAnsi="Verdana" w:eastAsia="Verdana" w:cs="Verdana"/>
-                <w:b/>
-                <w:bCs/>
-                <w:color w:val="000000" w:themeColor="text1"/>
-                <w:sz w:val="18"/>
-                <w:szCs w:val="18"/>
-                <w:lang w:val="es-VE"/>
-              </w:rPr>
-              <w:t xml:space="preserve"> </w:t>
-            </w:r>
-            <w:proofErr w:type="spellStart"/>
-            <w:r>
-              <w:rPr>
-                <w:rFonts w:ascii="Verdana" w:hAnsi="Verdana" w:eastAsia="Verdana" w:cs="Verdana"/>
-                <w:b/>
-                <w:bCs/>
-                <w:color w:val="000000" w:themeColor="text1"/>
-                <w:sz w:val="18"/>
-                <w:szCs w:val="18"/>
-                <w:lang w:val="es-VE"/>
-              </w:rPr>
-              <w:t>Team</w:t>
-            </w:r>
-            <w:proofErr w:type="spellEnd"/>
           </w:p>
           <w:p>
             <w:pPr>
@@ -2906,13 +2757,11 @@
     <w:p/>
     <w:p/>
     <w:p/>
-    <w:p/>
-    <w:p/>
-    <w:p/>
-    <w:p/>
-    <w:p/>
-    <w:p/>
-    <w:p/>
+    <w:p>
+      <w:pPr>
+        <w:pStyle w:val="Normal"/>
+      </w:pPr>
+    </w:p>
     <w:p/>
     <w:p>
       <w:pPr>
@@ -2993,47 +2842,7 @@
           <w:sz w:val="20"/>
           <w:szCs w:val="20"/>
         </w:rPr>
-        <w:t xml:space="preserve">La fase de elaboración del módulo de inicio de sesión se centra en la definición detallada de los requisitos y el diseño, seguido del desarrollo tanto del </w:t>
-      </w:r>
-      <w:proofErr w:type="spellStart"/>
-      <w:r>
-        <w:rPr>
-          <w:b w:val="0"/>
-          <w:bCs w:val="0"/>
-          <w:sz w:val="20"/>
-          <w:szCs w:val="20"/>
-        </w:rPr>
-        <w:t>frontend</w:t>
-      </w:r>
-      <w:proofErr w:type="spellEnd"/>
-      <w:r>
-        <w:rPr>
-          <w:b w:val="0"/>
-          <w:bCs w:val="0"/>
-          <w:sz w:val="20"/>
-          <w:szCs w:val="20"/>
-        </w:rPr>
-        <w:t xml:space="preserve"> como del </w:t>
-      </w:r>
-      <w:proofErr w:type="spellStart"/>
-      <w:r>
-        <w:rPr>
-          <w:b w:val="0"/>
-          <w:bCs w:val="0"/>
-          <w:sz w:val="20"/>
-          <w:szCs w:val="20"/>
-        </w:rPr>
-        <w:t>backend</w:t>
-      </w:r>
-      <w:proofErr w:type="spellEnd"/>
-      <w:r>
-        <w:rPr>
-          <w:b w:val="0"/>
-          <w:bCs w:val="0"/>
-          <w:sz w:val="20"/>
-          <w:szCs w:val="20"/>
-        </w:rPr>
-        <w:t>. Durante esta fase, se implementa la interfaz de usuario y la lógica de autenticación, enfocándose especialmente en la seguridad, como el almacenamiento seguro de contraseñas. También se realizan pruebas exhaustivas para garantizar el funcionamiento correcto y la seguridad del sistema. Una vez completadas las pruebas, se implementa el módulo en el entorno de producción, con un enfoque en el mantenimiento continuo para resolver problemas de seguridad y atender cambios futuros.</w:t>
+        <w:t>La fase de elaboración del módulo de inicio de sesión se centra en la definición detallada de los requisitos y el diseño, seguido del desarrollo tanto del frontend como del backend. Durante esta fase, se implementa la interfaz de usuario y la lógica de autenticación, enfocándose especialmente en la seguridad, como el almacenamiento seguro de contraseñas. También se realizan pruebas exhaustivas para garantizar el funcionamiento correcto y la seguridad del sistema. Una vez completadas las pruebas, se implementa el módulo en el entorno de producción, con un enfoque en el mantenimiento continuo para resolver problemas de seguridad y atender cambios futuros.</w:t>
       </w:r>
     </w:p>
     <w:p>
@@ -3120,8 +2929,8 @@
       <w:r>
         <w:rPr>
           <w:rStyle w:val="Textoennegrita"/>
-          <w:b/>
-          <w:bCs/>
+          <w:b w:val="1"/>
+          <w:bCs w:val="1"/>
           <w:sz w:val="20"/>
           <w:szCs w:val="20"/>
         </w:rPr>
@@ -3130,12 +2939,15 @@
       <w:r>
         <w:rPr>
           <w:rStyle w:val="Textoennegrita"/>
-          <w:b/>
-          <w:bCs/>
+          <w:b w:val="1"/>
+          <w:bCs w:val="1"/>
           <w:sz w:val="20"/>
           <w:szCs w:val="20"/>
         </w:rPr>
         <w:t>Sprint 1</w:t>
+      </w:r>
+      <w:r>
+        <w:br/>
       </w:r>
       <w:r>
         <w:rPr>
@@ -3144,21 +2956,422 @@
           <w:sz w:val="20"/>
           <w:szCs w:val="20"/>
         </w:rPr>
-        <w:br/>
-      </w:r>
-      <w:r>
-        <w:rPr>
-          <w:b w:val="0"/>
-          <w:bCs w:val="0"/>
+        <w:t>La fase de transición involucra el despliegue y la activación del sistema en el entorno de producción. Durante esta fase, el módulo de inicio de sesión es migrado desde un entorno de desarrollo o pruebas a la infraestructura de producción. Se llevan a cabo pruebas de validación y se implementan sistemas de monitoreo y registro para detectar posibles problemas, asegurando que el sistema funcione correctamente en producción.</w:t>
+      </w:r>
+    </w:p>
+    <w:p>
+      <w:pPr>
+        <w:pStyle w:val="Normal"/>
+        <w:rPr>
+          <w:rFonts w:ascii="Verdana" w:hAnsi="Verdana" w:eastAsia="Verdana" w:cs="Verdana"/>
+          <w:b w:val="1"/>
+          <w:bCs w:val="1"/>
+          <w:i w:val="0"/>
+          <w:iCs w:val="0"/>
+          <w:noProof w:val="0"/>
           <w:sz w:val="20"/>
           <w:szCs w:val="20"/>
-        </w:rPr>
-        <w:t>La fase de transición involucra el despliegue y la activación del sistema en el entorno de producción. Durante esta fase, el módulo de inicio de sesión es migrado desde un entorno de desarrollo o pruebas a la infraestructura de producción. Se llevan a cabo pruebas de validación y se implementan sistemas de monitoreo y registro para detectar posibles problemas, asegurando que el sistema funcione correctamente en producción.</w:t>
-      </w:r>
-    </w:p>
-    <w:p>
-      <w:pPr>
-        <w:pStyle w:val="MNormal"/>
+          <w:lang w:val="es-ES"/>
+        </w:rPr>
+      </w:pPr>
+      <w:r>
+        <w:rPr>
+          <w:rFonts w:ascii="Verdana" w:hAnsi="Verdana" w:eastAsia="Verdana" w:cs="Verdana"/>
+          <w:b w:val="1"/>
+          <w:bCs w:val="1"/>
+          <w:noProof w:val="0"/>
+          <w:lang w:val="es-ES"/>
+        </w:rPr>
+        <w:t>1.</w:t>
+      </w:r>
+      <w:r>
+        <w:rPr>
+          <w:rFonts w:ascii="Verdana" w:hAnsi="Verdana" w:eastAsia="Verdana" w:cs="Verdana"/>
+          <w:b w:val="1"/>
+          <w:bCs w:val="1"/>
+          <w:noProof w:val="0"/>
+          <w:lang w:val="es-ES"/>
+        </w:rPr>
+        <w:t>4</w:t>
+      </w:r>
+      <w:r>
+        <w:rPr>
+          <w:rFonts w:ascii="Verdana" w:hAnsi="Verdana" w:eastAsia="Verdana" w:cs="Verdana"/>
+          <w:b w:val="1"/>
+          <w:bCs w:val="1"/>
+          <w:noProof w:val="0"/>
+          <w:lang w:val="es-ES"/>
+        </w:rPr>
+        <w:t>. Fase de Elaboración – Sprint 2</w:t>
+      </w:r>
+    </w:p>
+    <w:p>
+      <w:pPr>
+        <w:pStyle w:val="Normal"/>
+        <w:rPr>
+          <w:rFonts w:ascii="Verdana" w:hAnsi="Verdana" w:eastAsia="Verdana" w:cs="Verdana"/>
+          <w:noProof w:val="0"/>
+          <w:lang w:val="es-ES"/>
+        </w:rPr>
+      </w:pPr>
+      <w:r>
+        <w:rPr>
+          <w:rFonts w:ascii="Verdana" w:hAnsi="Verdana" w:eastAsia="Verdana" w:cs="Verdana"/>
+          <w:noProof w:val="0"/>
+          <w:lang w:val="es-ES"/>
+        </w:rPr>
+        <w:t>En la fase de elaboración del Módulo de Gestión Comunitaria, se detallaron los requisitos y se diseñaron los componentes necesarios para que el Administrador registre y gestione espacios comunes y los contactos de la comunidad, mientras que el Conserje gestione encomiendas y visitas, y los Copropietarios, arrendatarios y residentes puedan registrar invitados. Se definieron las especificaciones para la reserva de espacios comunes con notificación de confirmación, así como la visualización de mejoras y arreglos en el edificio. Se utilizaron técnicas de análisis y diseño para asegurar que las funcionalidades se alinearan con las necesidades de la comunidad y su operatividad. Durante esta fase, el equipo también especificó los flujos de trabajo y las notificaciones, integrando el uso de JIRA para el seguimiento de historias de usuario y organización del trabajo.</w:t>
+      </w:r>
+    </w:p>
+    <w:p>
+      <w:pPr>
+        <w:pStyle w:val="Normal"/>
+        <w:rPr>
+          <w:rFonts w:ascii="Verdana" w:hAnsi="Verdana" w:eastAsia="Verdana" w:cs="Verdana"/>
+          <w:noProof w:val="0"/>
+          <w:lang w:val="es-ES"/>
+        </w:rPr>
+      </w:pPr>
+    </w:p>
+    <w:p>
+      <w:pPr>
+        <w:pStyle w:val="Normal"/>
+        <w:rPr>
+          <w:rFonts w:ascii="Verdana" w:hAnsi="Verdana" w:eastAsia="Verdana" w:cs="Verdana"/>
+          <w:b w:val="1"/>
+          <w:bCs w:val="1"/>
+          <w:i w:val="0"/>
+          <w:iCs w:val="0"/>
+          <w:noProof w:val="0"/>
+          <w:sz w:val="20"/>
+          <w:szCs w:val="20"/>
+          <w:lang w:val="es-ES"/>
+        </w:rPr>
+      </w:pPr>
+      <w:r>
+        <w:rPr>
+          <w:rFonts w:ascii="Verdana" w:hAnsi="Verdana" w:eastAsia="Verdana" w:cs="Verdana"/>
+          <w:b w:val="1"/>
+          <w:bCs w:val="1"/>
+          <w:noProof w:val="0"/>
+          <w:lang w:val="es-ES"/>
+        </w:rPr>
+        <w:t>1.</w:t>
+      </w:r>
+      <w:r>
+        <w:rPr>
+          <w:rFonts w:ascii="Verdana" w:hAnsi="Verdana" w:eastAsia="Verdana" w:cs="Verdana"/>
+          <w:b w:val="1"/>
+          <w:bCs w:val="1"/>
+          <w:noProof w:val="0"/>
+          <w:lang w:val="es-ES"/>
+        </w:rPr>
+        <w:t>5</w:t>
+      </w:r>
+      <w:r>
+        <w:rPr>
+          <w:rFonts w:ascii="Verdana" w:hAnsi="Verdana" w:eastAsia="Verdana" w:cs="Verdana"/>
+          <w:b w:val="1"/>
+          <w:bCs w:val="1"/>
+          <w:noProof w:val="0"/>
+          <w:lang w:val="es-ES"/>
+        </w:rPr>
+        <w:t>. Fase de Construcción – Sprint 2</w:t>
+      </w:r>
+    </w:p>
+    <w:p>
+      <w:pPr>
+        <w:pStyle w:val="Normal"/>
+        <w:rPr>
+          <w:rFonts w:ascii="Verdana" w:hAnsi="Verdana" w:eastAsia="Verdana" w:cs="Verdana"/>
+          <w:noProof w:val="0"/>
+          <w:lang w:val="es-ES"/>
+        </w:rPr>
+      </w:pPr>
+      <w:r>
+        <w:rPr>
+          <w:rFonts w:ascii="Verdana" w:hAnsi="Verdana" w:eastAsia="Verdana" w:cs="Verdana"/>
+          <w:noProof w:val="0"/>
+          <w:lang w:val="es-ES"/>
+        </w:rPr>
+        <w:t>Durante la fase de construcción, se avanzó en la codificación de las funcionalidades del módulo, con foco en el registro de espacios comunes y la gestión de visitas y encomiendas por el Conserje. Para los copropietarios, se implementaron las funciones de registro de invitados y las notificaciones de reservas. La codificación incluyó la integración de notificaciones automáticas y confirmaciones inmediatas para las reservas de espacios comunes, utilizando la estructura de diseño previamente establecida. Se llevaron a cabo pruebas unitarias y de integración para asegurar la calidad de cada componente, logrando avances significativos en la implementación sin mayores complicaciones técnicas.</w:t>
+      </w:r>
+    </w:p>
+    <w:p>
+      <w:pPr>
+        <w:pStyle w:val="Normal"/>
+        <w:rPr>
+          <w:rFonts w:ascii="Verdana" w:hAnsi="Verdana" w:eastAsia="Verdana" w:cs="Verdana"/>
+          <w:noProof w:val="0"/>
+          <w:lang w:val="es-ES"/>
+        </w:rPr>
+      </w:pPr>
+    </w:p>
+    <w:p>
+      <w:pPr>
+        <w:pStyle w:val="Normal"/>
+        <w:rPr>
+          <w:rFonts w:ascii="Verdana" w:hAnsi="Verdana" w:eastAsia="Verdana" w:cs="Verdana"/>
+          <w:noProof w:val="0"/>
+          <w:lang w:val="es-ES"/>
+        </w:rPr>
+      </w:pPr>
+    </w:p>
+    <w:p>
+      <w:pPr>
+        <w:pStyle w:val="Normal"/>
+        <w:rPr>
+          <w:rFonts w:ascii="Verdana" w:hAnsi="Verdana" w:eastAsia="Verdana" w:cs="Verdana"/>
+          <w:b w:val="1"/>
+          <w:bCs w:val="1"/>
+          <w:i w:val="0"/>
+          <w:iCs w:val="0"/>
+          <w:noProof w:val="0"/>
+          <w:sz w:val="20"/>
+          <w:szCs w:val="20"/>
+          <w:lang w:val="es-ES"/>
+        </w:rPr>
+      </w:pPr>
+      <w:r>
+        <w:rPr>
+          <w:rFonts w:ascii="Verdana" w:hAnsi="Verdana" w:eastAsia="Verdana" w:cs="Verdana"/>
+          <w:b w:val="1"/>
+          <w:bCs w:val="1"/>
+          <w:noProof w:val="0"/>
+          <w:lang w:val="es-ES"/>
+        </w:rPr>
+        <w:t>1.</w:t>
+      </w:r>
+      <w:r>
+        <w:rPr>
+          <w:rFonts w:ascii="Verdana" w:hAnsi="Verdana" w:eastAsia="Verdana" w:cs="Verdana"/>
+          <w:b w:val="1"/>
+          <w:bCs w:val="1"/>
+          <w:noProof w:val="0"/>
+          <w:lang w:val="es-ES"/>
+        </w:rPr>
+        <w:t>6</w:t>
+      </w:r>
+      <w:r>
+        <w:rPr>
+          <w:rFonts w:ascii="Verdana" w:hAnsi="Verdana" w:eastAsia="Verdana" w:cs="Verdana"/>
+          <w:b w:val="1"/>
+          <w:bCs w:val="1"/>
+          <w:noProof w:val="0"/>
+          <w:lang w:val="es-ES"/>
+        </w:rPr>
+        <w:t>. Fase de Transición – Sprint 2</w:t>
+      </w:r>
+    </w:p>
+    <w:p>
+      <w:pPr>
+        <w:pStyle w:val="Normal"/>
+        <w:rPr>
+          <w:rFonts w:ascii="Verdana" w:hAnsi="Verdana" w:eastAsia="Verdana" w:cs="Verdana"/>
+          <w:noProof w:val="0"/>
+          <w:lang w:val="es-ES"/>
+        </w:rPr>
+      </w:pPr>
+      <w:r>
+        <w:rPr>
+          <w:rFonts w:ascii="Verdana" w:hAnsi="Verdana" w:eastAsia="Verdana" w:cs="Verdana"/>
+          <w:noProof w:val="0"/>
+          <w:lang w:val="es-ES"/>
+        </w:rPr>
+        <w:t>En la fase de transición, el módulo fue desplegado en el entorno de producción, con la activación de las funcionalidades de gestión de espacios comunes, visitas, y notificaciones para copropietarios, arrendatarios y residentes.</w:t>
+      </w:r>
+      <w:r>
+        <w:rPr>
+          <w:rFonts w:ascii="Verdana" w:hAnsi="Verdana" w:eastAsia="Verdana" w:cs="Verdana"/>
+          <w:noProof w:val="0"/>
+          <w:lang w:val="es-ES"/>
+        </w:rPr>
+        <w:t xml:space="preserve"> Se realizaron pruebas de validación en producción para garantizar la funcionalidad y el flujo de las notificaciones automáticas de reservas, y se habilitó el monitoreo de errores y rendimiento para asegurar que los usuarios pudieran utilizar las funciones sin inconvenientes. También se implementaron sistemas de monitoreo y registro para mantener un control en tiempo real y detectar posibles fallas.</w:t>
+      </w:r>
+    </w:p>
+    <w:p>
+      <w:pPr>
+        <w:pStyle w:val="Normal"/>
+        <w:rPr>
+          <w:rFonts w:ascii="Verdana" w:hAnsi="Verdana" w:eastAsia="Verdana" w:cs="Verdana"/>
+          <w:noProof w:val="0"/>
+          <w:lang w:val="es-ES"/>
+        </w:rPr>
+      </w:pPr>
+    </w:p>
+    <w:p>
+      <w:pPr>
+        <w:pStyle w:val="Normal"/>
+        <w:rPr>
+          <w:rFonts w:ascii="Verdana" w:hAnsi="Verdana" w:eastAsia="Verdana" w:cs="Verdana"/>
+          <w:b w:val="1"/>
+          <w:bCs w:val="1"/>
+          <w:i w:val="0"/>
+          <w:iCs w:val="0"/>
+          <w:noProof w:val="0"/>
+          <w:sz w:val="20"/>
+          <w:szCs w:val="20"/>
+          <w:lang w:val="es-ES"/>
+        </w:rPr>
+      </w:pPr>
+      <w:r>
+        <w:rPr>
+          <w:rFonts w:ascii="Verdana" w:hAnsi="Verdana" w:eastAsia="Verdana" w:cs="Verdana"/>
+          <w:b w:val="1"/>
+          <w:bCs w:val="1"/>
+          <w:noProof w:val="0"/>
+          <w:lang w:val="es-ES"/>
+        </w:rPr>
+        <w:t>1.7. Fase de Elaboración – Sprint 3</w:t>
+      </w:r>
+    </w:p>
+    <w:p>
+      <w:pPr>
+        <w:pStyle w:val="Normal"/>
+        <w:rPr>
+          <w:rFonts w:ascii="Verdana" w:hAnsi="Verdana" w:eastAsia="Verdana" w:cs="Verdana"/>
+          <w:noProof w:val="0"/>
+          <w:lang w:val="es-ES"/>
+        </w:rPr>
+      </w:pPr>
+      <w:r>
+        <w:rPr>
+          <w:rFonts w:ascii="Verdana" w:hAnsi="Verdana" w:eastAsia="Verdana" w:cs="Verdana"/>
+          <w:noProof w:val="0"/>
+          <w:lang w:val="es-ES"/>
+        </w:rPr>
+        <w:t>En la fase de elaboración del Módulo de Gestión de Pagos y Multas, se definieron los requisitos para las funcionalidades de registro de egresos, gestión de multas, y notificaciones de pagos pendientes para los copropietarios, arrendatarios y residentes. También se especificaron los flujos de trabajo para habilitar pagos electrónicos, y se diseñó una interfaz que permita al Administrador visualizar y gestionar pagos realizados y pendientes. Durante esta fase, se trabajó en la estructura de las notificaciones automáticas, la seguridad de los datos de pago, y la funcionalidad de actualización de pagos en tiempo real. El uso de JIRA fue esencial para documentar y asignar historias de usuario, asegurando una planificación y un seguimiento detallados de las tareas.</w:t>
+      </w:r>
+    </w:p>
+    <w:p>
+      <w:pPr>
+        <w:pStyle w:val="Normal"/>
+        <w:rPr>
+          <w:rFonts w:ascii="Verdana" w:hAnsi="Verdana" w:eastAsia="Verdana" w:cs="Verdana"/>
+          <w:noProof w:val="0"/>
+          <w:lang w:val="es-ES"/>
+        </w:rPr>
+      </w:pPr>
+    </w:p>
+    <w:p>
+      <w:pPr>
+        <w:pStyle w:val="Normal"/>
+        <w:rPr>
+          <w:rFonts w:ascii="Verdana" w:hAnsi="Verdana" w:eastAsia="Verdana" w:cs="Verdana"/>
+          <w:b w:val="1"/>
+          <w:bCs w:val="1"/>
+          <w:i w:val="0"/>
+          <w:iCs w:val="0"/>
+          <w:noProof w:val="0"/>
+          <w:sz w:val="20"/>
+          <w:szCs w:val="20"/>
+          <w:lang w:val="es-ES"/>
+        </w:rPr>
+      </w:pPr>
+      <w:r>
+        <w:rPr>
+          <w:rFonts w:ascii="Verdana" w:hAnsi="Verdana" w:eastAsia="Verdana" w:cs="Verdana"/>
+          <w:b w:val="1"/>
+          <w:bCs w:val="1"/>
+          <w:noProof w:val="0"/>
+          <w:lang w:val="es-ES"/>
+        </w:rPr>
+        <w:t>1.8. Fase de Construcción – Sprint 3</w:t>
+      </w:r>
+    </w:p>
+    <w:p>
+      <w:pPr>
+        <w:pStyle w:val="Normal"/>
+        <w:rPr>
+          <w:rFonts w:ascii="Verdana" w:hAnsi="Verdana" w:eastAsia="Verdana" w:cs="Verdana"/>
+          <w:noProof w:val="0"/>
+          <w:lang w:val="es-ES"/>
+        </w:rPr>
+      </w:pPr>
+      <w:r>
+        <w:rPr>
+          <w:rFonts w:ascii="Verdana" w:hAnsi="Verdana" w:eastAsia="Verdana" w:cs="Verdana"/>
+          <w:noProof w:val="0"/>
+          <w:lang w:val="es-ES"/>
+        </w:rPr>
+        <w:t xml:space="preserve">Durante la fase de construcción, el equipo implementó las funcionalidades del módulo, incluyendo el sistema de pagos electrónicos y las notificaciones para pagos pendientes y multas. El proceso de desarrollo incluyó la integración de una pasarela de pagos para permitir transacciones seguras, así como la implementación de un sistema de registro de pagos manuales para el Administrador. Se desarrollaron pruebas unitarias y de integración para garantizar que las funcionalidades de pago y notificación operaran </w:t>
+      </w:r>
+      <w:r>
+        <w:rPr>
+          <w:rFonts w:ascii="Verdana" w:hAnsi="Verdana" w:eastAsia="Verdana" w:cs="Verdana"/>
+          <w:noProof w:val="0"/>
+          <w:lang w:val="es-ES"/>
+        </w:rPr>
+        <w:t>de acuerdo a</w:t>
+      </w:r>
+      <w:r>
+        <w:rPr>
+          <w:rFonts w:ascii="Verdana" w:hAnsi="Verdana" w:eastAsia="Verdana" w:cs="Verdana"/>
+          <w:noProof w:val="0"/>
+          <w:lang w:val="es-ES"/>
+        </w:rPr>
+        <w:t xml:space="preserve"> los requisitos. Aunque se cumplieron con los objetivos, se identificaron desafíos en la coordinación de tareas interdependientes, lo que generó algunos retrasos en el desarrollo de las notificaciones automáticas.</w:t>
+      </w:r>
+    </w:p>
+    <w:p>
+      <w:pPr>
+        <w:pStyle w:val="Normal"/>
+        <w:rPr>
+          <w:rFonts w:ascii="Verdana" w:hAnsi="Verdana" w:eastAsia="Verdana" w:cs="Verdana"/>
+          <w:noProof w:val="0"/>
+          <w:lang w:val="es-ES"/>
+        </w:rPr>
+      </w:pPr>
+    </w:p>
+    <w:p>
+      <w:pPr>
+        <w:pStyle w:val="Normal"/>
+        <w:rPr>
+          <w:rFonts w:ascii="Verdana" w:hAnsi="Verdana" w:eastAsia="Verdana" w:cs="Verdana"/>
+          <w:b w:val="1"/>
+          <w:bCs w:val="1"/>
+          <w:i w:val="0"/>
+          <w:iCs w:val="0"/>
+          <w:noProof w:val="0"/>
+          <w:sz w:val="20"/>
+          <w:szCs w:val="20"/>
+          <w:lang w:val="es-ES"/>
+        </w:rPr>
+      </w:pPr>
+      <w:r>
+        <w:rPr>
+          <w:rFonts w:ascii="Verdana" w:hAnsi="Verdana" w:eastAsia="Verdana" w:cs="Verdana"/>
+          <w:b w:val="1"/>
+          <w:bCs w:val="1"/>
+          <w:noProof w:val="0"/>
+          <w:lang w:val="es-ES"/>
+        </w:rPr>
+        <w:t>1.9. Fase de Transición – Sprint 3</w:t>
+      </w:r>
+    </w:p>
+    <w:p>
+      <w:pPr>
+        <w:pStyle w:val="Normal"/>
+        <w:rPr>
+          <w:rFonts w:ascii="Verdana" w:hAnsi="Verdana" w:eastAsia="Verdana" w:cs="Verdana"/>
+          <w:i w:val="0"/>
+          <w:iCs w:val="0"/>
+          <w:noProof w:val="0"/>
+          <w:lang w:val="es-ES"/>
+        </w:rPr>
+      </w:pPr>
+      <w:r>
+        <w:rPr>
+          <w:rFonts w:ascii="Verdana" w:hAnsi="Verdana" w:eastAsia="Verdana" w:cs="Verdana"/>
+          <w:noProof w:val="0"/>
+          <w:lang w:val="es-ES"/>
+        </w:rPr>
+        <w:t>En la fase de transición, el Módulo de Gestión de Pagos y Multas fue desplegado en el entorno de producción. Se llevaron a cabo pruebas de validación y monitoreo en tiempo real para asegurar el correcto funcionamiento de las notificaciones de pagos y multas, y la integración de la pasarela de pagos electrónicos. Además, se implementaron sistemas de seguimiento de errores y métricas de rendimiento para garantizar la estabilidad del sistema en producción y ofrecer soporte continuo a los usuarios. Esta fase incluyó la activación de las notificaciones automáticas y la verificación de la funcionalidad de visualización de pagos pendientes por el Administrador, asegurando una experiencia fluida y controlada para los usuarios del sistema.</w:t>
+      </w:r>
+    </w:p>
+    <w:p>
+      <w:pPr>
+        <w:pStyle w:val="Normal"/>
       </w:pPr>
     </w:p>
     <w:p>
@@ -3693,61 +3906,7 @@
           <w:szCs w:val="20"/>
           <w:highlight w:val="yellow"/>
         </w:rPr>
-        <w:t xml:space="preserve">fue un proceso fundamental que sentó las bases para su desarrollo integral. Comenzó con la conceptualización de la idea, definiendo su propósito, público objetivo y el valor que aportaría a los usuarios. Se delimitó claramente el alcance del proyecto mediante la documentación detallada de especificaciones, y se diseñó la estructura y la apariencia inicial del sitio a través de </w:t>
-      </w:r>
-      <w:proofErr w:type="spellStart"/>
-      <w:r>
-        <w:rPr>
-          <w:rFonts w:eastAsia="Verdana" w:cs="Verdana"/>
-          <w:szCs w:val="20"/>
-          <w:highlight w:val="yellow"/>
-        </w:rPr>
-        <w:t>wireframes</w:t>
-      </w:r>
-      <w:proofErr w:type="spellEnd"/>
-      <w:r>
-        <w:rPr>
-          <w:rFonts w:eastAsia="Verdana" w:cs="Verdana"/>
-          <w:szCs w:val="20"/>
-          <w:highlight w:val="yellow"/>
-        </w:rPr>
-        <w:t xml:space="preserve"> y prototipos. La selección de tecnologías, el diseño visual y el desarrollo tanto </w:t>
-      </w:r>
-      <w:proofErr w:type="spellStart"/>
-      <w:r>
-        <w:rPr>
-          <w:rFonts w:eastAsia="Verdana" w:cs="Verdana"/>
-          <w:szCs w:val="20"/>
-          <w:highlight w:val="yellow"/>
-        </w:rPr>
-        <w:t>front-end</w:t>
-      </w:r>
-      <w:proofErr w:type="spellEnd"/>
-      <w:r>
-        <w:rPr>
-          <w:rFonts w:eastAsia="Verdana" w:cs="Verdana"/>
-          <w:szCs w:val="20"/>
-          <w:highlight w:val="yellow"/>
-        </w:rPr>
-        <w:t xml:space="preserve"> como back-</w:t>
-      </w:r>
-      <w:proofErr w:type="spellStart"/>
-      <w:r>
-        <w:rPr>
-          <w:rFonts w:eastAsia="Verdana" w:cs="Verdana"/>
-          <w:szCs w:val="20"/>
-          <w:highlight w:val="yellow"/>
-        </w:rPr>
-        <w:t>end</w:t>
-      </w:r>
-      <w:proofErr w:type="spellEnd"/>
-      <w:r>
-        <w:rPr>
-          <w:rFonts w:eastAsia="Verdana" w:cs="Verdana"/>
-          <w:szCs w:val="20"/>
-          <w:highlight w:val="yellow"/>
-        </w:rPr>
-        <w:t xml:space="preserve"> desempeñaron un papel esencial en la creación del proyecto. Se llevaron a cabo pruebas iniciales para detectar y corregir errores, seguidas de un lanzamiento suave en versión beta para ajustes adicionales. Paralelamente, se planificaron estrategias de marketing para atraer tráfico al sitio web en su lanzamiento y se estableció un sistema de soporte al cliente, al tiempo que se recopilaban valiosos comentarios de los usuarios. En resumen, esta fase inicial garantizó que el proyecto estuviera alineado con sus objetivos y con las necesidades de los usuarios, sentando una sólida base para su desarrollo futuro.</w:t>
+        <w:t>fue un proceso fundamental que sentó las bases para su desarrollo integral. Comenzó con la conceptualización de la idea, definiendo su propósito, público objetivo y el valor que aportaría a los usuarios. Se delimitó claramente el alcance del proyecto mediante la documentación detallada de especificaciones, y se diseñó la estructura y la apariencia inicial del sitio a través de wireframes y prototipos. La selección de tecnologías, el diseño visual y el desarrollo tanto front-end como back-end desempeñaron un papel esencial en la creación del proyecto. Se llevaron a cabo pruebas iniciales para detectar y corregir errores, seguidas de un lanzamiento suave en versión beta para ajustes adicionales. Paralelamente, se planificaron estrategias de marketing para atraer tráfico al sitio web en su lanzamiento y se estableció un sistema de soporte al cliente, al tiempo que se recopilaban valiosos comentarios de los usuarios. En resumen, esta fase inicial garantizó que el proyecto estuviera alineado con sus objetivos y con las necesidades de los usuarios, sentando una sólida base para su desarrollo futuro.</w:t>
       </w:r>
     </w:p>
     <w:p>
@@ -3967,15 +4126,7 @@
           <w:szCs w:val="20"/>
           <w:highlight w:val="green"/>
         </w:rPr>
-        <w:t xml:space="preserve"> objetivos específicos, plazos, recursos necesarios y un presupuesto </w:t>
-      </w:r>
-      <w:r>
-        <w:rPr>
-          <w:rFonts w:ascii="Verdana" w:hAnsi="Verdana" w:eastAsia="Verdana" w:cs="Verdana"/>
-          <w:szCs w:val="20"/>
-          <w:highlight w:val="green"/>
-        </w:rPr>
-        <w:t xml:space="preserve">estimado para el proyecto. Además, se </w:t>
+        <w:t xml:space="preserve"> objetivos específicos, plazos, recursos necesarios y un presupuesto estimado para el proyecto. Además, se </w:t>
       </w:r>
       <w:r>
         <w:rPr>
@@ -4175,25 +4326,7 @@
           <w:szCs w:val="20"/>
           <w:highlight w:val="green"/>
         </w:rPr>
-        <w:t xml:space="preserve"> en el diseño de la interfaz de usuario para asegurarse de que sea intuitiva y fácil de usar. Esto incluye la creación de </w:t>
-      </w:r>
-      <w:proofErr w:type="spellStart"/>
-      <w:r>
-        <w:rPr>
-          <w:rFonts w:ascii="Verdana" w:hAnsi="Verdana" w:eastAsia="Verdana" w:cs="Verdana"/>
-          <w:szCs w:val="20"/>
-          <w:highlight w:val="green"/>
-        </w:rPr>
-        <w:t>wireframes</w:t>
-      </w:r>
-      <w:proofErr w:type="spellEnd"/>
-      <w:r>
-        <w:rPr>
-          <w:rFonts w:ascii="Verdana" w:hAnsi="Verdana" w:eastAsia="Verdana" w:cs="Verdana"/>
-          <w:szCs w:val="20"/>
-          <w:highlight w:val="green"/>
-        </w:rPr>
-        <w:t xml:space="preserve"> y prototipos que representen la apariencia general del sistema.</w:t>
+        <w:t xml:space="preserve"> en el diseño de la interfaz de usuario para asegurarse de que sea intuitiva y fácil de usar. Esto incluye la creación de wireframes y prototipos que representen la apariencia general del sistema.</w:t>
       </w:r>
     </w:p>
     <w:p>
@@ -4217,95 +4350,15 @@
           <w:szCs w:val="20"/>
           <w:highlight w:val="green"/>
         </w:rPr>
-        <w:t>Desarrollo Front-</w:t>
-      </w:r>
-      <w:proofErr w:type="spellStart"/>
-      <w:r>
-        <w:rPr>
-          <w:rFonts w:ascii="Verdana" w:hAnsi="Verdana" w:eastAsia="Verdana" w:cs="Verdana"/>
-          <w:b/>
-          <w:bCs/>
+        <w:t>Desarrollo Front-End y Back-End:</w:t>
+      </w:r>
+      <w:r>
+        <w:rPr>
+          <w:rFonts w:ascii="Verdana" w:hAnsi="Verdana" w:eastAsia="Verdana" w:cs="Verdana"/>
           <w:szCs w:val="20"/>
           <w:highlight w:val="green"/>
         </w:rPr>
-        <w:t>End</w:t>
-      </w:r>
-      <w:proofErr w:type="spellEnd"/>
-      <w:r>
-        <w:rPr>
-          <w:rFonts w:ascii="Verdana" w:hAnsi="Verdana" w:eastAsia="Verdana" w:cs="Verdana"/>
-          <w:b/>
-          <w:bCs/>
-          <w:szCs w:val="20"/>
-          <w:highlight w:val="green"/>
-        </w:rPr>
-        <w:t xml:space="preserve"> y Back-</w:t>
-      </w:r>
-      <w:proofErr w:type="spellStart"/>
-      <w:r>
-        <w:rPr>
-          <w:rFonts w:ascii="Verdana" w:hAnsi="Verdana" w:eastAsia="Verdana" w:cs="Verdana"/>
-          <w:b/>
-          <w:bCs/>
-          <w:szCs w:val="20"/>
-          <w:highlight w:val="green"/>
-        </w:rPr>
-        <w:t>End</w:t>
-      </w:r>
-      <w:proofErr w:type="spellEnd"/>
-      <w:r>
-        <w:rPr>
-          <w:rFonts w:ascii="Verdana" w:hAnsi="Verdana" w:eastAsia="Verdana" w:cs="Verdana"/>
-          <w:b/>
-          <w:bCs/>
-          <w:szCs w:val="20"/>
-          <w:highlight w:val="green"/>
-        </w:rPr>
-        <w:t>:</w:t>
-      </w:r>
-      <w:r>
-        <w:rPr>
-          <w:rFonts w:ascii="Verdana" w:hAnsi="Verdana" w:eastAsia="Verdana" w:cs="Verdana"/>
-          <w:szCs w:val="20"/>
-          <w:highlight w:val="green"/>
-        </w:rPr>
-        <w:t xml:space="preserve"> La programación comienza en esta etapa. El desarrollo </w:t>
-      </w:r>
-      <w:proofErr w:type="spellStart"/>
-      <w:r>
-        <w:rPr>
-          <w:rFonts w:ascii="Verdana" w:hAnsi="Verdana" w:eastAsia="Verdana" w:cs="Verdana"/>
-          <w:szCs w:val="20"/>
-          <w:highlight w:val="green"/>
-        </w:rPr>
-        <w:t>front-end</w:t>
-      </w:r>
-      <w:proofErr w:type="spellEnd"/>
-      <w:r>
-        <w:rPr>
-          <w:rFonts w:ascii="Verdana" w:hAnsi="Verdana" w:eastAsia="Verdana" w:cs="Verdana"/>
-          <w:szCs w:val="20"/>
-          <w:highlight w:val="green"/>
-        </w:rPr>
-        <w:t xml:space="preserve"> se encarga de la parte visible del sitio web, asegurando una experiencia de usuario atractiva y eficiente. El desarrollo back-</w:t>
-      </w:r>
-      <w:proofErr w:type="spellStart"/>
-      <w:r>
-        <w:rPr>
-          <w:rFonts w:ascii="Verdana" w:hAnsi="Verdana" w:eastAsia="Verdana" w:cs="Verdana"/>
-          <w:szCs w:val="20"/>
-          <w:highlight w:val="green"/>
-        </w:rPr>
-        <w:t>end</w:t>
-      </w:r>
-      <w:proofErr w:type="spellEnd"/>
-      <w:r>
-        <w:rPr>
-          <w:rFonts w:ascii="Verdana" w:hAnsi="Verdana" w:eastAsia="Verdana" w:cs="Verdana"/>
-          <w:szCs w:val="20"/>
-          <w:highlight w:val="green"/>
-        </w:rPr>
-        <w:t xml:space="preserve"> se enfoca en la funcionalidad del sistema y la gestión de datos.</w:t>
+        <w:t xml:space="preserve"> La programación comienza en esta etapa. El desarrollo front-end se encarga de la parte visible del sitio web, asegurando una experiencia de usuario atractiva y eficiente. El desarrollo back-end se enfoca en la funcionalidad del sistema y la gestión de datos.</w:t>
       </w:r>
     </w:p>
     <w:p>
@@ -4694,27 +4747,7 @@
           <w:szCs w:val="20"/>
           <w:highlight w:val="yellow"/>
         </w:rPr>
-        <w:t xml:space="preserve">Codificación de la interfaz de usuario: Se utiliza el lenguaje de programación y el </w:t>
-      </w:r>
-      <w:proofErr w:type="spellStart"/>
-      <w:r>
-        <w:rPr>
-          <w:rFonts w:ascii="Verdana" w:hAnsi="Verdana" w:eastAsia="Verdana" w:cs="Verdana"/>
-          <w:color w:val="111111"/>
-          <w:szCs w:val="20"/>
-          <w:highlight w:val="yellow"/>
-        </w:rPr>
-        <w:t>framework</w:t>
-      </w:r>
-      <w:proofErr w:type="spellEnd"/>
-      <w:r>
-        <w:rPr>
-          <w:rFonts w:ascii="Verdana" w:hAnsi="Verdana" w:eastAsia="Verdana" w:cs="Verdana"/>
-          <w:color w:val="111111"/>
-          <w:szCs w:val="20"/>
-          <w:highlight w:val="yellow"/>
-        </w:rPr>
-        <w:t xml:space="preserve"> adecuados para crear una interfaz de usuario atractiva y funcional que facilite la interacción de los usuarios con el sistema. Se siguen los diseños previamente establecidos en la fase de diseño, que especifican los elementos visuales, los colores, las fuentes y el estilo del módulo de inicio de sesión. Se dedican aproximadamente 40 horas a esta actividad.</w:t>
+        <w:t>Codificación de la interfaz de usuario: Se utiliza el lenguaje de programación y el framework adecuados para crear una interfaz de usuario atractiva y funcional que facilite la interacción de los usuarios con el sistema. Se siguen los diseños previamente establecidos en la fase de diseño, que especifican los elementos visuales, los colores, las fuentes y el estilo del módulo de inicio de sesión. Se dedican aproximadamente 40 horas a esta actividad.</w:t>
       </w:r>
     </w:p>
     <w:p>
@@ -4749,7 +4782,6 @@
         </w:rPr>
         <w:t>-</w:t>
       </w:r>
-      <w:proofErr w:type="spellStart"/>
       <w:r>
         <w:rPr>
           <w:rFonts w:ascii="Verdana" w:hAnsi="Verdana" w:eastAsia="Verdana" w:cs="Verdana"/>
@@ -4757,9 +4789,8 @@
           <w:szCs w:val="20"/>
           <w:highlight w:val="yellow"/>
         </w:rPr>
-        <w:t>end</w:t>
-      </w:r>
-      <w:proofErr w:type="spellEnd"/>
+        <w:t>end: Se implementa la lógica del back</w:t>
+      </w:r>
       <w:r>
         <w:rPr>
           <w:rFonts w:ascii="Verdana" w:hAnsi="Verdana" w:eastAsia="Verdana" w:cs="Verdana"/>
@@ -4767,7 +4798,7 @@
           <w:szCs w:val="20"/>
           <w:highlight w:val="yellow"/>
         </w:rPr>
-        <w:t>: Se implementa la lógica del back</w:t>
+        <w:t>-</w:t>
       </w:r>
       <w:r>
         <w:rPr>
@@ -4776,36 +4807,7 @@
           <w:szCs w:val="20"/>
           <w:highlight w:val="yellow"/>
         </w:rPr>
-        <w:t>-</w:t>
-      </w:r>
-      <w:proofErr w:type="spellStart"/>
-      <w:r>
-        <w:rPr>
-          <w:rFonts w:ascii="Verdana" w:hAnsi="Verdana" w:eastAsia="Verdana" w:cs="Verdana"/>
-          <w:color w:val="111111"/>
-          <w:szCs w:val="20"/>
-          <w:highlight w:val="yellow"/>
-        </w:rPr>
-        <w:t>end</w:t>
-      </w:r>
-      <w:proofErr w:type="spellEnd"/>
-      <w:r>
-        <w:rPr>
-          <w:rFonts w:ascii="Verdana" w:hAnsi="Verdana" w:eastAsia="Verdana" w:cs="Verdana"/>
-          <w:color w:val="111111"/>
-          <w:szCs w:val="20"/>
-          <w:highlight w:val="yellow"/>
-        </w:rPr>
-        <w:t xml:space="preserve"> que se encarga de procesar las solicitudes de los usuarios y comunicarse con </w:t>
-      </w:r>
-      <w:r>
-        <w:rPr>
-          <w:rFonts w:ascii="Verdana" w:hAnsi="Verdana" w:eastAsia="Verdana" w:cs="Verdana"/>
-          <w:color w:val="111111"/>
-          <w:szCs w:val="20"/>
-          <w:highlight w:val="yellow"/>
-        </w:rPr>
-        <w:t>la base de datos. Se incluyen las funcionalidades de validación de credenciales y gestión de sesiones de usuario, que verifican la identidad de los usuarios y mantienen su estado de conexión. Se dedican aproximadamente 60 horas a esta actividad.</w:t>
+        <w:t>end que se encarga de procesar las solicitudes de los usuarios y comunicarse con la base de datos. Se incluyen las funcionalidades de validación de credenciales y gestión de sesiones de usuario, que verifican la identidad de los usuarios y mantienen su estado de conexión. Se dedican aproximadamente 60 horas a esta actividad.</w:t>
       </w:r>
     </w:p>
     <w:p>
@@ -5020,7 +5022,6 @@
         <w:t>Iteración (</w:t>
       </w:r>
       <w:bookmarkStart w:name="_Int_jkBWslxt" w:id="13"/>
-      <w:proofErr w:type="gramStart"/>
       <w:r>
         <w:rPr>
           <w:b/>
@@ -5030,7 +5031,6 @@
         <w:t xml:space="preserve">Sprint)   </w:t>
       </w:r>
       <w:bookmarkEnd w:id="13"/>
-      <w:proofErr w:type="gramEnd"/>
       <w:r>
         <w:rPr>
           <w:b/>
@@ -5647,23 +5647,7 @@
           <w:rFonts w:ascii="Verdana" w:hAnsi="Verdana" w:eastAsia="Verdana" w:cs="Verdana"/>
           <w:szCs w:val="20"/>
         </w:rPr>
-        <w:t xml:space="preserve"> </w:t>
-      </w:r>
-      <w:proofErr w:type="spellStart"/>
-      <w:r>
-        <w:rPr>
-          <w:rFonts w:ascii="Verdana" w:hAnsi="Verdana" w:eastAsia="Verdana" w:cs="Verdana"/>
-          <w:szCs w:val="20"/>
-        </w:rPr>
-        <w:t>sprints</w:t>
-      </w:r>
-      <w:proofErr w:type="spellEnd"/>
-      <w:r>
-        <w:rPr>
-          <w:rFonts w:ascii="Verdana" w:hAnsi="Verdana" w:eastAsia="Verdana" w:cs="Verdana"/>
-          <w:szCs w:val="20"/>
-        </w:rPr>
-        <w:t xml:space="preserve"> planificados, lo que sumó un estimado de </w:t>
+        <w:t xml:space="preserve"> sprints planificados, lo que sumó un estimado de </w:t>
       </w:r>
       <w:r>
         <w:rPr>
@@ -5760,17 +5744,8 @@
           <w:rFonts w:ascii="Verdana" w:hAnsi="Verdana" w:eastAsia="Verdana" w:cs="Verdana"/>
           <w:szCs w:val="20"/>
         </w:rPr>
-        <w:t xml:space="preserve">l proyecto </w:t>
-      </w:r>
-      <w:proofErr w:type="spellStart"/>
-      <w:r>
-        <w:rPr>
-          <w:rFonts w:ascii="Verdana" w:hAnsi="Verdana" w:eastAsia="Verdana" w:cs="Verdana"/>
-          <w:szCs w:val="20"/>
-        </w:rPr>
-        <w:t>intelificio</w:t>
-      </w:r>
-      <w:proofErr w:type="spellEnd"/>
+        <w:t>l proyecto intelificio</w:t>
+      </w:r>
       <w:r>
         <w:rPr>
           <w:rFonts w:ascii="Verdana" w:hAnsi="Verdana" w:eastAsia="Verdana" w:cs="Verdana"/>
@@ -5810,23 +5785,7 @@
           <w:rFonts w:ascii="Verdana" w:hAnsi="Verdana" w:eastAsia="Verdana" w:cs="Verdana"/>
           <w:szCs w:val="20"/>
         </w:rPr>
-        <w:t xml:space="preserve">El esfuerzo involucrado en este proceso de gestión del proyecto de </w:t>
-      </w:r>
-      <w:proofErr w:type="spellStart"/>
-      <w:r>
-        <w:rPr>
-          <w:rFonts w:ascii="Verdana" w:hAnsi="Verdana" w:eastAsia="Verdana" w:cs="Verdana"/>
-          <w:szCs w:val="20"/>
-        </w:rPr>
-        <w:t>intelificio</w:t>
-      </w:r>
-      <w:proofErr w:type="spellEnd"/>
-      <w:r>
-        <w:rPr>
-          <w:rFonts w:ascii="Verdana" w:hAnsi="Verdana" w:eastAsia="Verdana" w:cs="Verdana"/>
-          <w:szCs w:val="20"/>
-        </w:rPr>
-        <w:t xml:space="preserve"> se puede dividir en varias fases. Inicialmente, se realizó un esfuerzo significativo al llevar a cabo una estimación detallada de 1</w:t>
+        <w:t>El esfuerzo involucrado en este proceso de gestión del proyecto de intelificio se puede dividir en varias fases. Inicialmente, se realizó un esfuerzo significativo al llevar a cabo una estimación detallada de 1</w:t>
       </w:r>
       <w:r>
         <w:rPr>
@@ -5854,23 +5813,7 @@
           <w:rFonts w:ascii="Verdana" w:hAnsi="Verdana" w:eastAsia="Verdana" w:cs="Verdana"/>
           <w:szCs w:val="20"/>
         </w:rPr>
-        <w:t xml:space="preserve"> </w:t>
-      </w:r>
-      <w:proofErr w:type="spellStart"/>
-      <w:r>
-        <w:rPr>
-          <w:rFonts w:ascii="Verdana" w:hAnsi="Verdana" w:eastAsia="Verdana" w:cs="Verdana"/>
-          <w:szCs w:val="20"/>
-        </w:rPr>
-        <w:t>sprints</w:t>
-      </w:r>
-      <w:proofErr w:type="spellEnd"/>
-      <w:r>
-        <w:rPr>
-          <w:rFonts w:ascii="Verdana" w:hAnsi="Verdana" w:eastAsia="Verdana" w:cs="Verdana"/>
-          <w:szCs w:val="20"/>
-        </w:rPr>
-        <w:t xml:space="preserve"> planificados, lo que sumó un total de 6</w:t>
+        <w:t xml:space="preserve"> sprints planificados, lo que sumó un total de 6</w:t>
       </w:r>
       <w:r>
         <w:rPr>
@@ -5956,25 +5899,7 @@
           <w:szCs w:val="20"/>
           <w:highlight w:val="yellow"/>
         </w:rPr>
-        <w:t xml:space="preserve">La duración total del proyecto </w:t>
-      </w:r>
-      <w:proofErr w:type="spellStart"/>
-      <w:r>
-        <w:rPr>
-          <w:rFonts w:ascii="Verdana" w:hAnsi="Verdana" w:eastAsia="Verdana" w:cs="Verdana"/>
-          <w:szCs w:val="20"/>
-          <w:highlight w:val="yellow"/>
-        </w:rPr>
-        <w:t>intelificio</w:t>
-      </w:r>
-      <w:proofErr w:type="spellEnd"/>
-      <w:r>
-        <w:rPr>
-          <w:rFonts w:ascii="Verdana" w:hAnsi="Verdana" w:eastAsia="Verdana" w:cs="Verdana"/>
-          <w:szCs w:val="20"/>
-          <w:highlight w:val="yellow"/>
-        </w:rPr>
-        <w:t>, que abarcó desde el inicio de la fase de desarrollo hasta su implementación y puesta en marcha, finalmente totalizó 3,376 horas. Esta variación de 16 horas adicionales en comparación con el estimado original destacó la importancia de la flexibilidad y la adaptabilidad en la gestión de proyectos. El esfuerzo necesario para reconocer esta variación y ajustar el curso del proyecto para garantizar su éxito fue esencial. Esto implicaba una coordinación estrecha entre los miembros del equipo, la toma de decisiones informadas y una comunicación efectiva.</w:t>
+        <w:t>La duración total del proyecto intelificio, que abarcó desde el inicio de la fase de desarrollo hasta su implementación y puesta en marcha, finalmente totalizó 3,376 horas. Esta variación de 16 horas adicionales en comparación con el estimado original destacó la importancia de la flexibilidad y la adaptabilidad en la gestión de proyectos. El esfuerzo necesario para reconocer esta variación y ajustar el curso del proyecto para garantizar su éxito fue esencial. Esto implicaba una coordinación estrecha entre los miembros del equipo, la toma de decisiones informadas y una comunicación efectiva.</w:t>
       </w:r>
     </w:p>
     <w:p>
@@ -5992,25 +5917,7 @@
           <w:szCs w:val="20"/>
           <w:highlight w:val="yellow"/>
         </w:rPr>
-        <w:t xml:space="preserve">En resumen, el esfuerzo en la gestión de este proyecto de </w:t>
-      </w:r>
-      <w:proofErr w:type="spellStart"/>
-      <w:r>
-        <w:rPr>
-          <w:rFonts w:ascii="Verdana" w:hAnsi="Verdana" w:eastAsia="Verdana" w:cs="Verdana"/>
-          <w:szCs w:val="20"/>
-          <w:highlight w:val="yellow"/>
-        </w:rPr>
-        <w:t>intelificio</w:t>
-      </w:r>
-      <w:proofErr w:type="spellEnd"/>
-      <w:r>
-        <w:rPr>
-          <w:rFonts w:ascii="Verdana" w:hAnsi="Verdana" w:eastAsia="Verdana" w:cs="Verdana"/>
-          <w:szCs w:val="20"/>
-          <w:highlight w:val="yellow"/>
-        </w:rPr>
-        <w:t xml:space="preserve"> abarcó desde la planificación inicial detallada hasta la adaptación a las variaciones inesperadas, demostrando la complejidad inherente de los proyectos y la importancia de la agilidad y la toma de decisiones efectivas para lograr el éxito en la gestión de proyectos.</w:t>
+        <w:t>En resumen, el esfuerzo en la gestión de este proyecto de intelificio abarcó desde la planificación inicial detallada hasta la adaptación a las variaciones inesperadas, demostrando la complejidad inherente de los proyectos y la importancia de la agilidad y la toma de decisiones efectivas para lograr el éxito en la gestión de proyectos.</w:t>
       </w:r>
     </w:p>
     <w:p>
@@ -6042,23 +5949,7 @@
           <w:rFonts w:ascii="Verdana" w:hAnsi="Verdana" w:eastAsia="Verdana" w:cs="Verdana"/>
           <w:szCs w:val="20"/>
         </w:rPr>
-        <w:t>El desarrollo del proyecto "</w:t>
-      </w:r>
-      <w:proofErr w:type="spellStart"/>
-      <w:r>
-        <w:rPr>
-          <w:rFonts w:ascii="Verdana" w:hAnsi="Verdana" w:eastAsia="Verdana" w:cs="Verdana"/>
-          <w:szCs w:val="20"/>
-        </w:rPr>
-        <w:t>intelificio</w:t>
-      </w:r>
-      <w:proofErr w:type="spellEnd"/>
-      <w:r>
-        <w:rPr>
-          <w:rFonts w:ascii="Verdana" w:hAnsi="Verdana" w:eastAsia="Verdana" w:cs="Verdana"/>
-          <w:szCs w:val="20"/>
-        </w:rPr>
-        <w:t xml:space="preserve">" se lleva a cabo a través de un proceso iterativo, dividido en </w:t>
+        <w:t xml:space="preserve">El desarrollo del proyecto "intelificio" se lleva a cabo a través de un proceso iterativo, dividido en </w:t>
       </w:r>
       <w:r>
         <w:rPr>
@@ -6157,23 +6048,7 @@
           <w:rFonts w:ascii="Verdana" w:hAnsi="Verdana" w:eastAsia="Verdana" w:cs="Verdana"/>
           <w:szCs w:val="20"/>
         </w:rPr>
-        <w:t xml:space="preserve">Actividades: Codificación de la interfaz de usuario, lógica del </w:t>
-      </w:r>
-      <w:proofErr w:type="spellStart"/>
-      <w:r>
-        <w:rPr>
-          <w:rFonts w:ascii="Verdana" w:hAnsi="Verdana" w:eastAsia="Verdana" w:cs="Verdana"/>
-          <w:szCs w:val="20"/>
-        </w:rPr>
-        <w:t>backend</w:t>
-      </w:r>
-      <w:proofErr w:type="spellEnd"/>
-      <w:r>
-        <w:rPr>
-          <w:rFonts w:ascii="Verdana" w:hAnsi="Verdana" w:eastAsia="Verdana" w:cs="Verdana"/>
-          <w:szCs w:val="20"/>
-        </w:rPr>
-        <w:t>, implementación de medidas de seguridad y pruebas rigurosas.</w:t>
+        <w:t>Actividades: Codificación de la interfaz de usuario, lógica del backend, implementación de medidas de seguridad y pruebas rigurosas.</w:t>
       </w:r>
     </w:p>
     <w:p>
@@ -6316,7 +6191,6 @@
     </w:p>
     <w:p>
       <w:pPr>
-        <w:pStyle w:val="Normal"/>
         <w:rPr>
           <w:rFonts w:ascii="Verdana" w:hAnsi="Verdana" w:eastAsia="Verdana" w:cs="Verdana"/>
         </w:rPr>
@@ -6355,7 +6229,6 @@
     </w:p>
     <w:p>
       <w:pPr>
-        <w:pStyle w:val="Normal"/>
         <w:rPr>
           <w:rFonts w:ascii="Verdana" w:hAnsi="Verdana" w:eastAsia="Verdana" w:cs="Verdana"/>
         </w:rPr>
@@ -6375,7 +6248,6 @@
     </w:p>
     <w:p>
       <w:pPr>
-        <w:pStyle w:val="Normal"/>
         <w:rPr>
           <w:rFonts w:ascii="Verdana" w:hAnsi="Verdana" w:eastAsia="Verdana" w:cs="Verdana"/>
         </w:rPr>
@@ -6395,7 +6267,6 @@
     </w:p>
     <w:p>
       <w:pPr>
-        <w:pStyle w:val="Normal"/>
         <w:rPr>
           <w:rFonts w:ascii="Verdana" w:hAnsi="Verdana" w:eastAsia="Verdana" w:cs="Verdana"/>
         </w:rPr>
@@ -6443,25 +6314,7 @@
           <w:bCs/>
           <w:u w:val="single"/>
         </w:rPr>
-        <w:t>Iteración (</w:t>
-      </w:r>
-      <w:proofErr w:type="gramStart"/>
-      <w:r>
-        <w:rPr>
-          <w:b/>
-          <w:bCs/>
-          <w:u w:val="single"/>
-        </w:rPr>
-        <w:t xml:space="preserve">Sprint)   </w:t>
-      </w:r>
-      <w:proofErr w:type="gramEnd"/>
-      <w:r>
-        <w:rPr>
-          <w:b/>
-          <w:bCs/>
-          <w:u w:val="single"/>
-        </w:rPr>
-        <w:t xml:space="preserve">   </w:t>
+        <w:t xml:space="preserve">Iteración (Sprint)      </w:t>
       </w:r>
       <w:r>
         <w:rPr>
@@ -7104,15 +6957,7 @@
           <w:szCs w:val="20"/>
           <w:highlight w:val="yellow"/>
         </w:rPr>
-        <w:t xml:space="preserve">El proceso de desarrollo del proyecto "Intelificio" fue una experiencia enriquecedora para proyectos futuros, caracterizada por un enfoque estructurado y modular, con un énfasis constante en la seguridad y la funcionalidad. A pesar de los desafíos inesperados y los ajustes en nuestro plan, el equipo demostró una notable habilidad para adaptarse y cumplir con los objetivos del proyecto. El resultado es un sistema </w:t>
-      </w:r>
-      <w:r>
-        <w:rPr>
-          <w:rFonts w:ascii="Verdana" w:hAnsi="Verdana" w:eastAsia="Verdana" w:cs="Verdana"/>
-          <w:szCs w:val="20"/>
-          <w:highlight w:val="yellow"/>
-        </w:rPr>
-        <w:t>sólido y listo para su implementación en el entorno de producción, lo que nos llena de orgullo y satisfacción.</w:t>
+        <w:t>El proceso de desarrollo del proyecto "Intelificio" fue una experiencia enriquecedora para proyectos futuros, caracterizada por un enfoque estructurado y modular, con un énfasis constante en la seguridad y la funcionalidad. A pesar de los desafíos inesperados y los ajustes en nuestro plan, el equipo demostró una notable habilidad para adaptarse y cumplir con los objetivos del proyecto. El resultado es un sistema sólido y listo para su implementación en el entorno de producción, lo que nos llena de orgullo y satisfacción.</w:t>
       </w:r>
     </w:p>
     <w:p>
@@ -12348,6 +12193,7 @@
   <w:style w:type="character" w:styleId="Fuentedeprrafopredeter" w:default="1">
     <w:name w:val="Default Paragraph Font"/>
     <w:uiPriority w:val="1"/>
+    <w:semiHidden/>
     <w:unhideWhenUsed/>
   </w:style>
   <w:style w:type="table" w:styleId="Tablanormal" w:default="1">

</xml_diff>